<commit_message>
record counts by category
</commit_message>
<xml_diff>
--- a/Practice/Catalog Item/company T-Shirt.docx
+++ b/Practice/Catalog Item/company T-Shirt.docx
@@ -204,10 +204,7 @@
         <w:t>false</w:t>
       </w:r>
       <w:r>
-        <w:t xml:space="preserve">  directly create</w:t>
-      </w:r>
-      <w:r>
-        <w:t xml:space="preserve"> </w:t>
+        <w:t xml:space="preserve">  directly create </w:t>
       </w:r>
       <w:proofErr w:type="spellStart"/>
       <w:r>
@@ -260,8 +257,6 @@
       <w:pPr>
         <w:spacing w:after="0" w:line="240" w:lineRule="auto"/>
       </w:pPr>
-      <w:bookmarkStart w:id="0" w:name="_GoBack"/>
-      <w:bookmarkEnd w:id="0"/>
     </w:p>
     <w:p>
       <w:pPr>
@@ -671,6 +666,715 @@
       <w:r>
         <w:t>}</w:t>
       </w:r>
+    </w:p>
+    <w:p>
+      <w:pPr>
+        <w:spacing w:after="0"/>
+      </w:pPr>
+    </w:p>
+    <w:p>
+      <w:pPr>
+        <w:spacing w:after="0"/>
+        <w:rPr>
+          <w:b/>
+        </w:rPr>
+      </w:pPr>
+      <w:r>
+        <w:rPr>
+          <w:b/>
+        </w:rPr>
+        <w:t>Adding users to group</w:t>
+      </w:r>
+    </w:p>
+    <w:p>
+      <w:pPr>
+        <w:spacing w:after="0"/>
+      </w:pPr>
+      <w:r>
+        <w:rPr>
+          <w:noProof/>
+        </w:rPr>
+        <w:drawing>
+          <wp:inline distT="0" distB="0" distL="0" distR="0" wp14:anchorId="0363BD6B" wp14:editId="09D75BA7">
+            <wp:extent cx="4810125" cy="2676525"/>
+            <wp:effectExtent l="0" t="0" r="9525" b="9525"/>
+            <wp:docPr id="2" name="Picture 2"/>
+            <wp:cNvGraphicFramePr>
+              <a:graphicFrameLocks xmlns:a="http://schemas.openxmlformats.org/drawingml/2006/main" noChangeAspect="1"/>
+            </wp:cNvGraphicFramePr>
+            <a:graphic xmlns:a="http://schemas.openxmlformats.org/drawingml/2006/main">
+              <a:graphicData uri="http://schemas.openxmlformats.org/drawingml/2006/picture">
+                <pic:pic xmlns:pic="http://schemas.openxmlformats.org/drawingml/2006/picture">
+                  <pic:nvPicPr>
+                    <pic:cNvPr id="0" name=""/>
+                    <pic:cNvPicPr/>
+                  </pic:nvPicPr>
+                  <pic:blipFill rotWithShape="1">
+                    <a:blip r:embed="rId9"/>
+                    <a:srcRect t="13683" r="19070" b="6214"/>
+                    <a:stretch/>
+                  </pic:blipFill>
+                  <pic:spPr bwMode="auto">
+                    <a:xfrm>
+                      <a:off x="0" y="0"/>
+                      <a:ext cx="4810125" cy="2676525"/>
+                    </a:xfrm>
+                    <a:prstGeom prst="rect">
+                      <a:avLst/>
+                    </a:prstGeom>
+                    <a:ln>
+                      <a:noFill/>
+                    </a:ln>
+                    <a:extLst>
+                      <a:ext uri="{53640926-AAD7-44D8-BBD7-CCE9431645EC}">
+                        <a14:shadowObscured xmlns:a14="http://schemas.microsoft.com/office/drawing/2010/main"/>
+                      </a:ext>
+                    </a:extLst>
+                  </pic:spPr>
+                </pic:pic>
+              </a:graphicData>
+            </a:graphic>
+          </wp:inline>
+        </w:drawing>
+      </w:r>
+    </w:p>
+    <w:p>
+      <w:pPr>
+        <w:spacing w:after="0"/>
+      </w:pPr>
+      <w:r>
+        <w:rPr>
+          <w:noProof/>
+        </w:rPr>
+        <w:drawing>
+          <wp:inline distT="0" distB="0" distL="0" distR="0" wp14:anchorId="70C07829" wp14:editId="6C034A40">
+            <wp:extent cx="5800725" cy="2714625"/>
+            <wp:effectExtent l="0" t="0" r="9525" b="9525"/>
+            <wp:docPr id="6" name="Picture 6"/>
+            <wp:cNvGraphicFramePr>
+              <a:graphicFrameLocks xmlns:a="http://schemas.openxmlformats.org/drawingml/2006/main" noChangeAspect="1"/>
+            </wp:cNvGraphicFramePr>
+            <a:graphic xmlns:a="http://schemas.openxmlformats.org/drawingml/2006/main">
+              <a:graphicData uri="http://schemas.openxmlformats.org/drawingml/2006/picture">
+                <pic:pic xmlns:pic="http://schemas.openxmlformats.org/drawingml/2006/picture">
+                  <pic:nvPicPr>
+                    <pic:cNvPr id="0" name=""/>
+                    <pic:cNvPicPr/>
+                  </pic:nvPicPr>
+                  <pic:blipFill rotWithShape="1">
+                    <a:blip r:embed="rId10"/>
+                    <a:srcRect t="13113" r="2404" b="5644"/>
+                    <a:stretch/>
+                  </pic:blipFill>
+                  <pic:spPr bwMode="auto">
+                    <a:xfrm>
+                      <a:off x="0" y="0"/>
+                      <a:ext cx="5800725" cy="2714625"/>
+                    </a:xfrm>
+                    <a:prstGeom prst="rect">
+                      <a:avLst/>
+                    </a:prstGeom>
+                    <a:ln>
+                      <a:noFill/>
+                    </a:ln>
+                    <a:extLst>
+                      <a:ext uri="{53640926-AAD7-44D8-BBD7-CCE9431645EC}">
+                        <a14:shadowObscured xmlns:a14="http://schemas.microsoft.com/office/drawing/2010/main"/>
+                      </a:ext>
+                    </a:extLst>
+                  </pic:spPr>
+                </pic:pic>
+              </a:graphicData>
+            </a:graphic>
+          </wp:inline>
+        </w:drawing>
+      </w:r>
+    </w:p>
+    <w:p>
+      <w:pPr>
+        <w:spacing w:after="0"/>
+      </w:pPr>
+    </w:p>
+    <w:p>
+      <w:pPr>
+        <w:spacing w:after="0"/>
+      </w:pPr>
+      <w:proofErr w:type="spellStart"/>
+      <w:proofErr w:type="gramStart"/>
+      <w:r>
+        <w:t>var</w:t>
+      </w:r>
+      <w:proofErr w:type="spellEnd"/>
+      <w:proofErr w:type="gramEnd"/>
+      <w:r>
+        <w:t xml:space="preserve"> user = </w:t>
+      </w:r>
+      <w:proofErr w:type="spellStart"/>
+      <w:r>
+        <w:t>current.variables.members.toString</w:t>
+      </w:r>
+      <w:proofErr w:type="spellEnd"/>
+      <w:r>
+        <w:t>();</w:t>
+      </w:r>
+    </w:p>
+    <w:p>
+      <w:pPr>
+        <w:spacing w:after="0"/>
+      </w:pPr>
+      <w:proofErr w:type="spellStart"/>
+      <w:proofErr w:type="gramStart"/>
+      <w:r>
+        <w:t>var</w:t>
+      </w:r>
+      <w:proofErr w:type="spellEnd"/>
+      <w:proofErr w:type="gramEnd"/>
+      <w:r>
+        <w:t xml:space="preserve"> </w:t>
+      </w:r>
+      <w:proofErr w:type="spellStart"/>
+      <w:r>
+        <w:t>total_users</w:t>
+      </w:r>
+      <w:proofErr w:type="spellEnd"/>
+      <w:r>
+        <w:t xml:space="preserve"> = </w:t>
+      </w:r>
+      <w:proofErr w:type="spellStart"/>
+      <w:r>
+        <w:t>user.split</w:t>
+      </w:r>
+      <w:proofErr w:type="spellEnd"/>
+      <w:r>
+        <w:t>(",");</w:t>
+      </w:r>
+    </w:p>
+    <w:p>
+      <w:pPr>
+        <w:spacing w:after="0"/>
+      </w:pPr>
+      <w:proofErr w:type="gramStart"/>
+      <w:r>
+        <w:t>for</w:t>
+      </w:r>
+      <w:proofErr w:type="gramEnd"/>
+      <w:r>
+        <w:t xml:space="preserve"> (</w:t>
+      </w:r>
+      <w:proofErr w:type="spellStart"/>
+      <w:r>
+        <w:t>var</w:t>
+      </w:r>
+      <w:proofErr w:type="spellEnd"/>
+      <w:r>
+        <w:t xml:space="preserve"> </w:t>
+      </w:r>
+      <w:proofErr w:type="spellStart"/>
+      <w:r>
+        <w:t>i</w:t>
+      </w:r>
+      <w:proofErr w:type="spellEnd"/>
+      <w:r>
+        <w:t xml:space="preserve"> = 0; </w:t>
+      </w:r>
+      <w:proofErr w:type="spellStart"/>
+      <w:r>
+        <w:t>i</w:t>
+      </w:r>
+      <w:proofErr w:type="spellEnd"/>
+      <w:r>
+        <w:t xml:space="preserve"> &lt; </w:t>
+      </w:r>
+      <w:proofErr w:type="spellStart"/>
+      <w:r>
+        <w:t>total_users.length</w:t>
+      </w:r>
+      <w:proofErr w:type="spellEnd"/>
+      <w:r>
+        <w:t xml:space="preserve">; </w:t>
+      </w:r>
+      <w:proofErr w:type="spellStart"/>
+      <w:r>
+        <w:t>i</w:t>
+      </w:r>
+      <w:proofErr w:type="spellEnd"/>
+      <w:r>
+        <w:t>++) {</w:t>
+      </w:r>
+    </w:p>
+    <w:p>
+      <w:pPr>
+        <w:spacing w:after="0"/>
+      </w:pPr>
+      <w:r>
+        <w:t xml:space="preserve">    </w:t>
+      </w:r>
+      <w:proofErr w:type="spellStart"/>
+      <w:proofErr w:type="gramStart"/>
+      <w:r>
+        <w:t>var</w:t>
+      </w:r>
+      <w:proofErr w:type="spellEnd"/>
+      <w:proofErr w:type="gramEnd"/>
+      <w:r>
+        <w:t xml:space="preserve"> grp = new </w:t>
+      </w:r>
+      <w:proofErr w:type="spellStart"/>
+      <w:r>
+        <w:t>GlideRecord</w:t>
+      </w:r>
+      <w:proofErr w:type="spellEnd"/>
+      <w:r>
+        <w:t>('</w:t>
+      </w:r>
+      <w:proofErr w:type="spellStart"/>
+      <w:r>
+        <w:t>sys_user_grmember</w:t>
+      </w:r>
+      <w:proofErr w:type="spellEnd"/>
+      <w:r>
+        <w:t>');</w:t>
+      </w:r>
+    </w:p>
+    <w:p>
+      <w:pPr>
+        <w:spacing w:after="0"/>
+      </w:pPr>
+      <w:r>
+        <w:t xml:space="preserve">    </w:t>
+      </w:r>
+      <w:proofErr w:type="spellStart"/>
+      <w:proofErr w:type="gramStart"/>
+      <w:r>
+        <w:t>grp.initialize</w:t>
+      </w:r>
+      <w:proofErr w:type="spellEnd"/>
+      <w:r>
+        <w:t>(</w:t>
+      </w:r>
+      <w:proofErr w:type="gramEnd"/>
+      <w:r>
+        <w:t>);</w:t>
+      </w:r>
+    </w:p>
+    <w:p>
+      <w:pPr>
+        <w:spacing w:after="0"/>
+      </w:pPr>
+      <w:r>
+        <w:t xml:space="preserve">    </w:t>
+      </w:r>
+      <w:proofErr w:type="spellStart"/>
+      <w:r>
+        <w:t>grp.group</w:t>
+      </w:r>
+      <w:proofErr w:type="spellEnd"/>
+      <w:r>
+        <w:t xml:space="preserve"> = '781588f11b0e9510b4e06575624bcb52'; //custom group- test group</w:t>
+      </w:r>
+    </w:p>
+    <w:p>
+      <w:pPr>
+        <w:spacing w:after="0"/>
+      </w:pPr>
+      <w:r>
+        <w:t xml:space="preserve">    </w:t>
+      </w:r>
+      <w:proofErr w:type="spellStart"/>
+      <w:r>
+        <w:t>grp.user</w:t>
+      </w:r>
+      <w:proofErr w:type="spellEnd"/>
+      <w:r>
+        <w:t xml:space="preserve"> = </w:t>
+      </w:r>
+      <w:proofErr w:type="spellStart"/>
+      <w:r>
+        <w:t>total_users</w:t>
+      </w:r>
+      <w:proofErr w:type="spellEnd"/>
+      <w:r>
+        <w:t>[</w:t>
+      </w:r>
+      <w:proofErr w:type="spellStart"/>
+      <w:r>
+        <w:t>i</w:t>
+      </w:r>
+      <w:proofErr w:type="spellEnd"/>
+      <w:r>
+        <w:t>];</w:t>
+      </w:r>
+    </w:p>
+    <w:p>
+      <w:pPr>
+        <w:spacing w:after="0"/>
+      </w:pPr>
+      <w:r>
+        <w:lastRenderedPageBreak/>
+        <w:tab/>
+      </w:r>
+      <w:proofErr w:type="spellStart"/>
+      <w:proofErr w:type="gramStart"/>
+      <w:r>
+        <w:t>grp.insert</w:t>
+      </w:r>
+      <w:proofErr w:type="spellEnd"/>
+      <w:r>
+        <w:t>(</w:t>
+      </w:r>
+      <w:proofErr w:type="gramEnd"/>
+      <w:r>
+        <w:t>);</w:t>
+      </w:r>
+    </w:p>
+    <w:p>
+      <w:pPr>
+        <w:spacing w:after="0"/>
+      </w:pPr>
+      <w:r>
+        <w:t>}</w:t>
+      </w:r>
+    </w:p>
+    <w:p>
+      <w:pPr>
+        <w:spacing w:after="0"/>
+      </w:pPr>
+    </w:p>
+    <w:p>
+      <w:pPr>
+        <w:spacing w:after="0"/>
+        <w:rPr>
+          <w:b/>
+        </w:rPr>
+      </w:pPr>
+      <w:r>
+        <w:rPr>
+          <w:b/>
+        </w:rPr>
+        <w:t>Assigning task group some group depending on the order and auto update short description field:</w:t>
+      </w:r>
+    </w:p>
+    <w:p>
+      <w:pPr>
+        <w:spacing w:after="0"/>
+        <w:rPr>
+          <w:b/>
+        </w:rPr>
+      </w:pPr>
+      <w:r>
+        <w:rPr>
+          <w:noProof/>
+        </w:rPr>
+        <w:drawing>
+          <wp:inline distT="0" distB="0" distL="0" distR="0" wp14:anchorId="4B4BAE65" wp14:editId="6B4D804F">
+            <wp:extent cx="5838825" cy="2647950"/>
+            <wp:effectExtent l="0" t="0" r="9525" b="0"/>
+            <wp:docPr id="7" name="Picture 7"/>
+            <wp:cNvGraphicFramePr>
+              <a:graphicFrameLocks xmlns:a="http://schemas.openxmlformats.org/drawingml/2006/main" noChangeAspect="1"/>
+            </wp:cNvGraphicFramePr>
+            <a:graphic xmlns:a="http://schemas.openxmlformats.org/drawingml/2006/main">
+              <a:graphicData uri="http://schemas.openxmlformats.org/drawingml/2006/picture">
+                <pic:pic xmlns:pic="http://schemas.openxmlformats.org/drawingml/2006/picture">
+                  <pic:nvPicPr>
+                    <pic:cNvPr id="0" name=""/>
+                    <pic:cNvPicPr/>
+                  </pic:nvPicPr>
+                  <pic:blipFill rotWithShape="1">
+                    <a:blip r:embed="rId11"/>
+                    <a:srcRect t="12543" r="1762" b="8210"/>
+                    <a:stretch/>
+                  </pic:blipFill>
+                  <pic:spPr bwMode="auto">
+                    <a:xfrm>
+                      <a:off x="0" y="0"/>
+                      <a:ext cx="5838825" cy="2647950"/>
+                    </a:xfrm>
+                    <a:prstGeom prst="rect">
+                      <a:avLst/>
+                    </a:prstGeom>
+                    <a:ln>
+                      <a:noFill/>
+                    </a:ln>
+                    <a:extLst>
+                      <a:ext uri="{53640926-AAD7-44D8-BBD7-CCE9431645EC}">
+                        <a14:shadowObscured xmlns:a14="http://schemas.microsoft.com/office/drawing/2010/main"/>
+                      </a:ext>
+                    </a:extLst>
+                  </pic:spPr>
+                </pic:pic>
+              </a:graphicData>
+            </a:graphic>
+          </wp:inline>
+        </w:drawing>
+      </w:r>
+    </w:p>
+    <w:p>
+      <w:pPr>
+        <w:spacing w:after="0"/>
+      </w:pPr>
+      <w:r>
+        <w:t>// Set values for the task in this script.  Use the variable 'task' when setting additional values.</w:t>
+      </w:r>
+    </w:p>
+    <w:p>
+      <w:pPr>
+        <w:spacing w:after="0"/>
+      </w:pPr>
+      <w:r>
+        <w:t>// Note: This script is run after the task values are set using the Fields, Template or Values you have specified.</w:t>
+      </w:r>
+    </w:p>
+    <w:p>
+      <w:pPr>
+        <w:spacing w:after="0"/>
+      </w:pPr>
+      <w:r>
+        <w:t>//</w:t>
+      </w:r>
+    </w:p>
+    <w:p>
+      <w:pPr>
+        <w:spacing w:after="0"/>
+      </w:pPr>
+      <w:r>
+        <w:t>// For example:</w:t>
+      </w:r>
+    </w:p>
+    <w:p>
+      <w:pPr>
+        <w:spacing w:after="0"/>
+      </w:pPr>
+      <w:r>
+        <w:t xml:space="preserve">//     </w:t>
+      </w:r>
+      <w:proofErr w:type="spellStart"/>
+      <w:r>
+        <w:t>task.short_description</w:t>
+      </w:r>
+      <w:proofErr w:type="spellEnd"/>
+      <w:r>
+        <w:t xml:space="preserve"> = </w:t>
+      </w:r>
+      <w:proofErr w:type="spellStart"/>
+      <w:r>
+        <w:t>current.short_description</w:t>
+      </w:r>
+      <w:proofErr w:type="spellEnd"/>
+      <w:r>
+        <w:t>;</w:t>
+      </w:r>
+    </w:p>
+    <w:p>
+      <w:pPr>
+        <w:spacing w:after="0"/>
+      </w:pPr>
+    </w:p>
+    <w:p>
+      <w:pPr>
+        <w:spacing w:after="0"/>
+      </w:pPr>
+      <w:proofErr w:type="spellStart"/>
+      <w:proofErr w:type="gramStart"/>
+      <w:r>
+        <w:t>var</w:t>
+      </w:r>
+      <w:proofErr w:type="spellEnd"/>
+      <w:proofErr w:type="gramEnd"/>
+      <w:r>
+        <w:t xml:space="preserve"> </w:t>
+      </w:r>
+      <w:proofErr w:type="spellStart"/>
+      <w:r>
+        <w:t>tp</w:t>
+      </w:r>
+      <w:proofErr w:type="spellEnd"/>
+      <w:r>
+        <w:t xml:space="preserve"> = </w:t>
+      </w:r>
+      <w:proofErr w:type="spellStart"/>
+      <w:r>
+        <w:t>current.variables.type_of_order</w:t>
+      </w:r>
+      <w:proofErr w:type="spellEnd"/>
+      <w:r>
+        <w:t>;</w:t>
+      </w:r>
+    </w:p>
+    <w:p>
+      <w:pPr>
+        <w:spacing w:after="0"/>
+      </w:pPr>
+      <w:proofErr w:type="gramStart"/>
+      <w:r>
+        <w:t>if</w:t>
+      </w:r>
+      <w:proofErr w:type="gramEnd"/>
+      <w:r>
+        <w:t xml:space="preserve"> (</w:t>
+      </w:r>
+      <w:proofErr w:type="spellStart"/>
+      <w:r>
+        <w:t>tp</w:t>
+      </w:r>
+      <w:proofErr w:type="spellEnd"/>
+      <w:r>
+        <w:t xml:space="preserve"> == '</w:t>
+      </w:r>
+      <w:proofErr w:type="spellStart"/>
+      <w:r>
+        <w:t>new_order</w:t>
+      </w:r>
+      <w:proofErr w:type="spellEnd"/>
+      <w:r>
+        <w:t>') {</w:t>
+      </w:r>
+    </w:p>
+    <w:p>
+      <w:pPr>
+        <w:spacing w:after="0"/>
+      </w:pPr>
+      <w:r>
+        <w:t xml:space="preserve">    </w:t>
+      </w:r>
+      <w:proofErr w:type="spellStart"/>
+      <w:r>
+        <w:t>task.assignment_group</w:t>
+      </w:r>
+      <w:proofErr w:type="spellEnd"/>
+      <w:r>
+        <w:t xml:space="preserve"> = 'd625dccec0a8016700a222a0f7900d06'; //Service Desk grp</w:t>
+      </w:r>
+    </w:p>
+    <w:p>
+      <w:pPr>
+        <w:spacing w:after="0"/>
+      </w:pPr>
+      <w:r>
+        <w:t xml:space="preserve">    </w:t>
+      </w:r>
+      <w:proofErr w:type="spellStart"/>
+      <w:r>
+        <w:t>task.short_description</w:t>
+      </w:r>
+      <w:proofErr w:type="spellEnd"/>
+      <w:r>
+        <w:t xml:space="preserve"> = 'New order of item';</w:t>
+      </w:r>
+    </w:p>
+    <w:p>
+      <w:pPr>
+        <w:spacing w:after="0"/>
+      </w:pPr>
+      <w:r>
+        <w:t>} else if (</w:t>
+      </w:r>
+      <w:proofErr w:type="spellStart"/>
+      <w:r>
+        <w:t>tp</w:t>
+      </w:r>
+      <w:proofErr w:type="spellEnd"/>
+      <w:r>
+        <w:t xml:space="preserve"> == 'exchange') {</w:t>
+      </w:r>
+    </w:p>
+    <w:p>
+      <w:pPr>
+        <w:spacing w:after="0"/>
+      </w:pPr>
+      <w:r>
+        <w:t xml:space="preserve">    </w:t>
+      </w:r>
+      <w:proofErr w:type="spellStart"/>
+      <w:r>
+        <w:t>task.assignment_group</w:t>
+      </w:r>
+      <w:proofErr w:type="spellEnd"/>
+      <w:r>
+        <w:t xml:space="preserve"> = '0a52d3dcd7011200f2d224837e6103f2'; //App dev grp</w:t>
+      </w:r>
+    </w:p>
+    <w:p>
+      <w:pPr>
+        <w:spacing w:after="0"/>
+      </w:pPr>
+      <w:r>
+        <w:t xml:space="preserve">    </w:t>
+      </w:r>
+      <w:proofErr w:type="spellStart"/>
+      <w:r>
+        <w:t>task.short_description</w:t>
+      </w:r>
+      <w:proofErr w:type="spellEnd"/>
+      <w:r>
+        <w:t xml:space="preserve"> = 'Exchange of item';</w:t>
+      </w:r>
+    </w:p>
+    <w:p>
+      <w:pPr>
+        <w:spacing w:after="0"/>
+      </w:pPr>
+      <w:r>
+        <w:t>} else if (</w:t>
+      </w:r>
+      <w:proofErr w:type="spellStart"/>
+      <w:r>
+        <w:t>tp</w:t>
+      </w:r>
+      <w:proofErr w:type="spellEnd"/>
+      <w:r>
+        <w:t xml:space="preserve"> == '</w:t>
+      </w:r>
+      <w:proofErr w:type="spellStart"/>
+      <w:r>
+        <w:t>st</w:t>
+      </w:r>
+      <w:proofErr w:type="spellEnd"/>
+      <w:r>
+        <w:t>') {</w:t>
+      </w:r>
+    </w:p>
+    <w:p>
+      <w:pPr>
+        <w:spacing w:after="0"/>
+      </w:pPr>
+      <w:r>
+        <w:t xml:space="preserve">    </w:t>
+      </w:r>
+      <w:proofErr w:type="spellStart"/>
+      <w:r>
+        <w:t>task.assignment_group</w:t>
+      </w:r>
+      <w:proofErr w:type="spellEnd"/>
+      <w:r>
+        <w:t xml:space="preserve"> = '679434f053231300e321ddeeff7b12d8'; //help Desk grp</w:t>
+      </w:r>
+    </w:p>
+    <w:p>
+      <w:pPr>
+        <w:spacing w:after="0"/>
+      </w:pPr>
+      <w:r>
+        <w:t xml:space="preserve">    </w:t>
+      </w:r>
+      <w:proofErr w:type="spellStart"/>
+      <w:r>
+        <w:t>task.short_description</w:t>
+      </w:r>
+      <w:proofErr w:type="spellEnd"/>
+      <w:r>
+        <w:t xml:space="preserve"> = 'Spare t-shirt';</w:t>
+      </w:r>
+    </w:p>
+    <w:p>
+      <w:pPr>
+        <w:spacing w:after="0"/>
+      </w:pPr>
+      <w:r>
+        <w:t>}</w:t>
+      </w:r>
+      <w:bookmarkStart w:id="0" w:name="_GoBack"/>
+      <w:bookmarkEnd w:id="0"/>
     </w:p>
     <w:sectPr>
       <w:pgSz w:w="12240" w:h="15840"/>

</xml_diff>